<commit_message>
--- Auto-Git Commit ---
</commit_message>
<xml_diff>
--- a/ТЗ/Инструкция к выпускной работе - Landing WS-2.0.docx
+++ b/ТЗ/Инструкция к выпускной работе - Landing WS-2.0.docx
@@ -369,13 +369,7 @@
         <w:rPr>
           <w:color w:val="FF0000"/>
         </w:rPr>
-        <w:t>Главн</w:t>
-      </w:r>
-      <w:r>
-        <w:rPr>
-          <w:color w:val="FF0000"/>
-        </w:rPr>
-        <w:t>ая</w:t>
+        <w:t>Главная</w:t>
       </w:r>
       <w:proofErr w:type="spellEnd"/>
       <w:r>
@@ -574,10 +568,7 @@
       </w:r>
       <w:proofErr w:type="spellStart"/>
       <w:r>
-        <w:t>основны</w:t>
-      </w:r>
-      <w:r>
-        <w:t>м</w:t>
+        <w:t>основным</w:t>
       </w:r>
       <w:proofErr w:type="spellEnd"/>
       <w:r>
@@ -756,10 +747,7 @@
       </w:r>
       <w:proofErr w:type="spellStart"/>
       <w:r>
-        <w:t>е</w:t>
-      </w:r>
-      <w:r>
-        <w:t>ще</w:t>
+        <w:t>еще</w:t>
       </w:r>
       <w:proofErr w:type="spellEnd"/>
       <w:r>
@@ -1020,14 +1008,7 @@
             <w:color w:val="1155CC"/>
             <w:u w:val="single"/>
           </w:rPr>
-          <w:t>https://trello.co</w:t>
-        </w:r>
-        <w:r>
-          <w:rPr>
-            <w:color w:val="1155CC"/>
-            <w:u w:val="single"/>
-          </w:rPr>
-          <w:t>m/b/FmOPAreL</w:t>
+          <w:t>https://trello.com/b/FmOPAreL</w:t>
         </w:r>
       </w:hyperlink>
       <w:r>
@@ -1694,10 +1675,7 @@
       </w:r>
       <w:proofErr w:type="spellStart"/>
       <w:r>
-        <w:t>Выпус</w:t>
-      </w:r>
-      <w:r>
-        <w:t>кной</w:t>
+        <w:t>Выпускной</w:t>
       </w:r>
       <w:proofErr w:type="spellEnd"/>
       <w:r>
@@ -1862,10 +1840,7 @@
       </w:r>
       <w:proofErr w:type="spellStart"/>
       <w:r>
-        <w:t>пре</w:t>
-      </w:r>
-      <w:r>
-        <w:t>подавателем</w:t>
+        <w:t>преподавателем</w:t>
       </w:r>
       <w:proofErr w:type="spellEnd"/>
       <w:r>
@@ -1955,13 +1930,7 @@
         <w:rPr>
           <w:color w:val="00B050"/>
         </w:rPr>
-        <w:t xml:space="preserve"> robots.txt </w:t>
-      </w:r>
-      <w:r>
-        <w:rPr>
-          <w:color w:val="00B050"/>
-        </w:rPr>
-        <w:t>(</w:t>
+        <w:t xml:space="preserve"> robots.txt (</w:t>
       </w:r>
       <w:proofErr w:type="spellStart"/>
       <w:r>
@@ -2959,13 +2928,7 @@
         <w:rPr>
           <w:b/>
         </w:rPr>
-        <w:t>Адаптивн</w:t>
-      </w:r>
-      <w:r>
-        <w:rPr>
-          <w:b/>
-        </w:rPr>
-        <w:t>ая</w:t>
+        <w:t>Адаптивная</w:t>
       </w:r>
       <w:proofErr w:type="spellEnd"/>
       <w:r>
@@ -3141,10 +3104,7 @@
       </w:r>
       <w:proofErr w:type="spellStart"/>
       <w:r>
-        <w:t>погран</w:t>
-      </w:r>
-      <w:r>
-        <w:t>ичным</w:t>
+        <w:t>пограничным</w:t>
       </w:r>
       <w:proofErr w:type="spellEnd"/>
       <w:r>
@@ -3326,13 +3286,7 @@
         <w:rPr>
           <w:b/>
         </w:rPr>
-        <w:t>Кроссб</w:t>
-      </w:r>
-      <w:r>
-        <w:rPr>
-          <w:b/>
-        </w:rPr>
-        <w:t>раузерная</w:t>
+        <w:t>Кроссбраузерная</w:t>
       </w:r>
       <w:proofErr w:type="spellEnd"/>
       <w:r>
@@ -3769,12 +3723,14 @@
       <w:pPr>
         <w:rPr>
           <w:b/>
+          <w:color w:val="00B050"/>
         </w:rPr>
       </w:pPr>
       <w:proofErr w:type="spellStart"/>
       <w:r>
         <w:rPr>
           <w:b/>
+          <w:color w:val="00B050"/>
         </w:rPr>
         <w:t>Рабочие</w:t>
       </w:r>
@@ -3782,13 +3738,15 @@
       <w:r>
         <w:rPr>
           <w:b/>
-        </w:rPr>
-        <w:t xml:space="preserve"> </w:t>
-      </w:r>
-      <w:proofErr w:type="spellStart"/>
-      <w:r>
-        <w:rPr>
-          <w:b/>
+          <w:color w:val="00B050"/>
+        </w:rPr>
+        <w:t xml:space="preserve"> </w:t>
+      </w:r>
+      <w:proofErr w:type="spellStart"/>
+      <w:r>
+        <w:rPr>
+          <w:b/>
+          <w:color w:val="00B050"/>
         </w:rPr>
         <w:t>формы</w:t>
       </w:r>
@@ -3796,13 +3754,15 @@
       <w:r>
         <w:rPr>
           <w:b/>
-        </w:rPr>
-        <w:t xml:space="preserve"> </w:t>
-      </w:r>
-      <w:proofErr w:type="spellStart"/>
-      <w:r>
-        <w:rPr>
-          <w:b/>
+          <w:color w:val="00B050"/>
+        </w:rPr>
+        <w:t xml:space="preserve"> </w:t>
+      </w:r>
+      <w:proofErr w:type="spellStart"/>
+      <w:r>
+        <w:rPr>
+          <w:b/>
+          <w:color w:val="00B050"/>
         </w:rPr>
         <w:t>отправки</w:t>
       </w:r>
@@ -3810,13 +3770,15 @@
       <w:r>
         <w:rPr>
           <w:b/>
-        </w:rPr>
-        <w:t xml:space="preserve"> </w:t>
-      </w:r>
-      <w:proofErr w:type="spellStart"/>
-      <w:r>
-        <w:rPr>
-          <w:b/>
+          <w:color w:val="00B050"/>
+        </w:rPr>
+        <w:t xml:space="preserve"> </w:t>
+      </w:r>
+      <w:proofErr w:type="spellStart"/>
+      <w:r>
+        <w:rPr>
+          <w:b/>
+          <w:color w:val="00B050"/>
         </w:rPr>
         <w:t>данных</w:t>
       </w:r>
@@ -3824,126 +3786,219 @@
     </w:p>
     <w:p>
       <w:r>
+        <w:rPr>
+          <w:color w:val="00B050"/>
+        </w:rPr>
         <w:t xml:space="preserve">Все </w:t>
       </w:r>
       <w:proofErr w:type="spellStart"/>
       <w:r>
+        <w:rPr>
+          <w:color w:val="00B050"/>
+        </w:rPr>
         <w:t>формы</w:t>
       </w:r>
       <w:proofErr w:type="spellEnd"/>
       <w:r>
+        <w:rPr>
+          <w:color w:val="00B050"/>
+        </w:rPr>
         <w:t xml:space="preserve">, </w:t>
       </w:r>
       <w:proofErr w:type="spellStart"/>
       <w:r>
+        <w:rPr>
+          <w:color w:val="00B050"/>
+        </w:rPr>
         <w:t>которые</w:t>
       </w:r>
       <w:proofErr w:type="spellEnd"/>
       <w:r>
-        <w:t xml:space="preserve"> </w:t>
-      </w:r>
-      <w:proofErr w:type="spellStart"/>
-      <w:r>
+        <w:rPr>
+          <w:color w:val="00B050"/>
+        </w:rPr>
+        <w:t xml:space="preserve"> </w:t>
+      </w:r>
+      <w:proofErr w:type="spellStart"/>
+      <w:r>
+        <w:rPr>
+          <w:color w:val="00B050"/>
+        </w:rPr>
         <w:t>заполняет</w:t>
       </w:r>
       <w:proofErr w:type="spellEnd"/>
       <w:r>
-        <w:t xml:space="preserve"> </w:t>
-      </w:r>
-      <w:proofErr w:type="spellStart"/>
-      <w:r>
+        <w:rPr>
+          <w:color w:val="00B050"/>
+        </w:rPr>
+        <w:t xml:space="preserve"> </w:t>
+      </w:r>
+      <w:proofErr w:type="spellStart"/>
+      <w:r>
+        <w:rPr>
+          <w:color w:val="00B050"/>
+        </w:rPr>
         <w:t>пользователь</w:t>
       </w:r>
       <w:proofErr w:type="spellEnd"/>
       <w:r>
+        <w:rPr>
+          <w:color w:val="00B050"/>
+        </w:rPr>
         <w:t xml:space="preserve"> на сайте </w:t>
       </w:r>
       <w:proofErr w:type="spellStart"/>
       <w:r>
+        <w:rPr>
+          <w:color w:val="00B050"/>
+        </w:rPr>
         <w:t>должны</w:t>
       </w:r>
       <w:proofErr w:type="spellEnd"/>
       <w:r>
+        <w:rPr>
+          <w:color w:val="00B050"/>
+        </w:rPr>
         <w:t xml:space="preserve"> приходить на </w:t>
       </w:r>
       <w:proofErr w:type="spellStart"/>
       <w:r>
+        <w:rPr>
+          <w:color w:val="00B050"/>
+        </w:rPr>
         <w:t>почту</w:t>
       </w:r>
       <w:proofErr w:type="spellEnd"/>
       <w:r>
-        <w:t xml:space="preserve"> </w:t>
-      </w:r>
-      <w:proofErr w:type="spellStart"/>
-      <w:r>
+        <w:rPr>
+          <w:color w:val="00B050"/>
+        </w:rPr>
+        <w:t xml:space="preserve"> </w:t>
+      </w:r>
+      <w:proofErr w:type="spellStart"/>
+      <w:r>
+        <w:rPr>
+          <w:color w:val="00B050"/>
+        </w:rPr>
         <w:t>заказчика</w:t>
       </w:r>
       <w:proofErr w:type="spellEnd"/>
       <w:r>
+        <w:rPr>
+          <w:color w:val="00B050"/>
+        </w:rPr>
         <w:t xml:space="preserve"> (</w:t>
       </w:r>
       <w:proofErr w:type="spellStart"/>
       <w:r>
+        <w:rPr>
+          <w:color w:val="00B050"/>
+        </w:rPr>
         <w:t>достаточно</w:t>
       </w:r>
       <w:proofErr w:type="spellEnd"/>
       <w:r>
-        <w:t xml:space="preserve"> </w:t>
-      </w:r>
-      <w:proofErr w:type="spellStart"/>
-      <w:r>
+        <w:rPr>
+          <w:color w:val="00B050"/>
+        </w:rPr>
+        <w:t xml:space="preserve"> </w:t>
+      </w:r>
+      <w:proofErr w:type="spellStart"/>
+      <w:r>
+        <w:rPr>
+          <w:color w:val="00B050"/>
+        </w:rPr>
         <w:t>будет</w:t>
       </w:r>
       <w:proofErr w:type="spellEnd"/>
       <w:r>
-        <w:t xml:space="preserve"> </w:t>
-      </w:r>
-      <w:proofErr w:type="spellStart"/>
-      <w:r>
+        <w:rPr>
+          <w:color w:val="00B050"/>
+        </w:rPr>
+        <w:t xml:space="preserve"> </w:t>
+      </w:r>
+      <w:proofErr w:type="spellStart"/>
+      <w:r>
+        <w:rPr>
+          <w:color w:val="00B050"/>
+        </w:rPr>
         <w:t>скрина</w:t>
       </w:r>
       <w:proofErr w:type="spellEnd"/>
       <w:r>
+        <w:rPr>
+          <w:color w:val="00B050"/>
+        </w:rPr>
         <w:t xml:space="preserve"> заявки куратора). </w:t>
       </w:r>
       <w:proofErr w:type="spellStart"/>
       <w:r>
+        <w:rPr>
+          <w:color w:val="00B050"/>
+        </w:rPr>
         <w:t>Отправлять</w:t>
       </w:r>
       <w:proofErr w:type="spellEnd"/>
       <w:r>
-        <w:t xml:space="preserve"> </w:t>
-      </w:r>
-      <w:proofErr w:type="spellStart"/>
-      <w:r>
+        <w:rPr>
+          <w:color w:val="00B050"/>
+        </w:rPr>
+        <w:t xml:space="preserve"> </w:t>
+      </w:r>
+      <w:proofErr w:type="spellStart"/>
+      <w:r>
+        <w:rPr>
+          <w:color w:val="00B050"/>
+        </w:rPr>
         <w:t>данные</w:t>
       </w:r>
       <w:proofErr w:type="spellEnd"/>
       <w:r>
-        <w:t xml:space="preserve"> </w:t>
-      </w:r>
-      <w:proofErr w:type="spellStart"/>
-      <w:r>
+        <w:rPr>
+          <w:color w:val="00B050"/>
+        </w:rPr>
+        <w:t xml:space="preserve"> </w:t>
+      </w:r>
+      <w:proofErr w:type="spellStart"/>
+      <w:r>
+        <w:rPr>
+          <w:color w:val="00B050"/>
+        </w:rPr>
         <w:t>нужно</w:t>
       </w:r>
       <w:proofErr w:type="spellEnd"/>
       <w:r>
+        <w:rPr>
+          <w:color w:val="00B050"/>
+        </w:rPr>
         <w:t xml:space="preserve"> через SMTP-</w:t>
       </w:r>
       <w:proofErr w:type="spellStart"/>
       <w:r>
+        <w:rPr>
+          <w:color w:val="00B050"/>
+        </w:rPr>
         <w:t>скрипт</w:t>
       </w:r>
       <w:proofErr w:type="spellEnd"/>
       <w:r>
+        <w:rPr>
+          <w:color w:val="00B050"/>
+        </w:rPr>
         <w:t xml:space="preserve">, </w:t>
       </w:r>
       <w:proofErr w:type="spellStart"/>
       <w:r>
+        <w:rPr>
+          <w:color w:val="00B050"/>
+        </w:rPr>
         <w:t>чтобы</w:t>
       </w:r>
       <w:proofErr w:type="spellEnd"/>
       <w:r>
+        <w:rPr>
+          <w:color w:val="00B050"/>
+        </w:rPr>
         <w:t xml:space="preserve"> письма не попадали в спам.</w:t>
       </w:r>
     </w:p>
@@ -4260,13 +4315,7 @@
         <w:rPr>
           <w:color w:val="00B050"/>
         </w:rPr>
-        <w:t xml:space="preserve"> по</w:t>
-      </w:r>
-      <w:r>
-        <w:rPr>
-          <w:color w:val="00B050"/>
-        </w:rPr>
-        <w:t xml:space="preserve">ля </w:t>
+        <w:t xml:space="preserve"> поля </w:t>
       </w:r>
       <w:proofErr w:type="spellStart"/>
       <w:r>
@@ -4545,10 +4594,7 @@
       </w:r>
       <w:proofErr w:type="spellStart"/>
       <w:r>
-        <w:t>доста</w:t>
-      </w:r>
-      <w:r>
-        <w:t>точно</w:t>
+        <w:t>достаточно</w:t>
       </w:r>
       <w:proofErr w:type="spellEnd"/>
       <w:r>
@@ -5022,13 +5068,7 @@
         <w:rPr>
           <w:color w:val="00B050"/>
         </w:rPr>
-        <w:t xml:space="preserve"> е</w:t>
-      </w:r>
-      <w:r>
-        <w:rPr>
-          <w:color w:val="00B050"/>
-        </w:rPr>
-        <w:t xml:space="preserve">го </w:t>
+        <w:t xml:space="preserve"> его </w:t>
       </w:r>
       <w:proofErr w:type="spellStart"/>
       <w:r>
@@ -5280,13 +5320,7 @@
         <w:rPr>
           <w:b/>
         </w:rPr>
-        <w:t>Счетчи</w:t>
-      </w:r>
-      <w:r>
-        <w:rPr>
-          <w:b/>
-        </w:rPr>
-        <w:t>ки</w:t>
+        <w:t>Счетчики</w:t>
       </w:r>
       <w:proofErr w:type="spellEnd"/>
       <w:r>
@@ -5478,10 +5512,7 @@
       </w:r>
       <w:proofErr w:type="spellStart"/>
       <w:r>
-        <w:t>ц</w:t>
-      </w:r>
-      <w:r>
-        <w:t>ель</w:t>
+        <w:t>цель</w:t>
       </w:r>
       <w:proofErr w:type="spellEnd"/>
       <w:r>
@@ -5928,13 +5959,7 @@
         <w:rPr>
           <w:color w:val="00B050"/>
         </w:rPr>
-        <w:t xml:space="preserve"> ку</w:t>
-      </w:r>
-      <w:r>
-        <w:rPr>
-          <w:color w:val="00B050"/>
-        </w:rPr>
-        <w:t xml:space="preserve">ратору пароль для </w:t>
+        <w:t xml:space="preserve"> куратору пароль для </w:t>
       </w:r>
       <w:proofErr w:type="spellStart"/>
       <w:r>
@@ -6544,13 +6569,7 @@
         <w:rPr>
           <w:color w:val="00B050"/>
         </w:rPr>
-        <w:t>отобража</w:t>
-      </w:r>
-      <w:r>
-        <w:rPr>
-          <w:color w:val="00B050"/>
-        </w:rPr>
-        <w:t>ться</w:t>
+        <w:t>отображаться</w:t>
       </w:r>
       <w:proofErr w:type="spellEnd"/>
       <w:r>
@@ -6939,14 +6958,7 @@
           <w:color w:val="00B050"/>
           <w:highlight w:val="white"/>
         </w:rPr>
-        <w:t>он</w:t>
-      </w:r>
-      <w:r>
-        <w:rPr>
-          <w:color w:val="00B050"/>
-          <w:highlight w:val="white"/>
-        </w:rPr>
-        <w:t>и</w:t>
+        <w:t>они</w:t>
       </w:r>
       <w:proofErr w:type="spellEnd"/>
       <w:r>
@@ -7394,13 +7406,7 @@
         <w:rPr>
           <w:color w:val="00B050"/>
         </w:rPr>
-        <w:t xml:space="preserve"> не</w:t>
-      </w:r>
-      <w:r>
-        <w:rPr>
-          <w:color w:val="00B050"/>
-        </w:rPr>
-        <w:t xml:space="preserve"> </w:t>
+        <w:t xml:space="preserve"> не </w:t>
       </w:r>
       <w:proofErr w:type="spellStart"/>
       <w:r>
@@ -7736,13 +7742,7 @@
         <w:rPr>
           <w:color w:val="00B050"/>
         </w:rPr>
-        <w:t>Ema</w:t>
-      </w:r>
-      <w:r>
-        <w:rPr>
-          <w:color w:val="00B050"/>
-        </w:rPr>
-        <w:t>il</w:t>
+        <w:t>Email</w:t>
       </w:r>
       <w:proofErr w:type="spellEnd"/>
       <w:r>
@@ -7786,6 +7786,7 @@
           <w:b/>
         </w:rPr>
       </w:pPr>
+      <w:bookmarkStart w:id="4" w:name="_GoBack"/>
       <w:proofErr w:type="spellStart"/>
       <w:r>
         <w:rPr>
@@ -7948,10 +7949,7 @@
       </w:r>
       <w:proofErr w:type="spellStart"/>
       <w:r>
-        <w:t>соответствуе</w:t>
-      </w:r>
-      <w:r>
-        <w:t>т</w:t>
+        <w:t>соответствует</w:t>
       </w:r>
       <w:proofErr w:type="spellEnd"/>
       <w:r>
@@ -8149,10 +8147,7 @@
       </w:r>
       <w:proofErr w:type="spellEnd"/>
       <w:r>
-        <w:t xml:space="preserve"> н</w:t>
-      </w:r>
-      <w:r>
-        <w:t xml:space="preserve">а </w:t>
+        <w:t xml:space="preserve"> на </w:t>
       </w:r>
       <w:proofErr w:type="spellStart"/>
       <w:r>
@@ -8179,17 +8174,20 @@
         <w:t xml:space="preserve"> появляться в поле.</w:t>
       </w:r>
     </w:p>
+    <w:bookmarkEnd w:id="4"/>
     <w:p/>
     <w:p>
       <w:pPr>
         <w:rPr>
           <w:b/>
+          <w:color w:val="00B050"/>
         </w:rPr>
       </w:pPr>
       <w:proofErr w:type="spellStart"/>
       <w:r>
         <w:rPr>
           <w:b/>
+          <w:color w:val="00B050"/>
         </w:rPr>
         <w:t>Модальные</w:t>
       </w:r>
@@ -8197,231 +8195,394 @@
       <w:r>
         <w:rPr>
           <w:b/>
-        </w:rPr>
-        <w:t xml:space="preserve"> </w:t>
-      </w:r>
-      <w:proofErr w:type="spellStart"/>
-      <w:r>
-        <w:rPr>
-          <w:b/>
+          <w:color w:val="00B050"/>
+        </w:rPr>
+        <w:t xml:space="preserve"> </w:t>
+      </w:r>
+      <w:proofErr w:type="spellStart"/>
+      <w:r>
+        <w:rPr>
+          <w:b/>
+          <w:color w:val="00B050"/>
         </w:rPr>
         <w:t>окна</w:t>
       </w:r>
       <w:proofErr w:type="spellEnd"/>
     </w:p>
     <w:p>
-      <w:r>
+      <w:pPr>
+        <w:rPr>
+          <w:color w:val="00B050"/>
+        </w:rPr>
+      </w:pPr>
+      <w:r>
+        <w:rPr>
+          <w:color w:val="00B050"/>
+        </w:rPr>
         <w:t xml:space="preserve">При </w:t>
       </w:r>
       <w:proofErr w:type="spellStart"/>
       <w:r>
+        <w:rPr>
+          <w:color w:val="00B050"/>
+        </w:rPr>
         <w:t>наличии</w:t>
       </w:r>
       <w:proofErr w:type="spellEnd"/>
       <w:r>
+        <w:rPr>
+          <w:color w:val="00B050"/>
+        </w:rPr>
         <w:t xml:space="preserve"> в </w:t>
       </w:r>
       <w:proofErr w:type="spellStart"/>
       <w:r>
+        <w:rPr>
+          <w:color w:val="00B050"/>
+        </w:rPr>
         <w:t>исходниках</w:t>
       </w:r>
       <w:proofErr w:type="spellEnd"/>
       <w:r>
-        <w:t xml:space="preserve"> </w:t>
-      </w:r>
-      <w:proofErr w:type="spellStart"/>
-      <w:r>
+        <w:rPr>
+          <w:color w:val="00B050"/>
+        </w:rPr>
+        <w:t xml:space="preserve"> </w:t>
+      </w:r>
+      <w:proofErr w:type="spellStart"/>
+      <w:r>
+        <w:rPr>
+          <w:color w:val="00B050"/>
+        </w:rPr>
         <w:t>модальных</w:t>
       </w:r>
       <w:proofErr w:type="spellEnd"/>
       <w:r>
-        <w:t xml:space="preserve"> </w:t>
-      </w:r>
-      <w:proofErr w:type="spellStart"/>
-      <w:r>
+        <w:rPr>
+          <w:color w:val="00B050"/>
+        </w:rPr>
+        <w:t xml:space="preserve"> </w:t>
+      </w:r>
+      <w:proofErr w:type="spellStart"/>
+      <w:r>
+        <w:rPr>
+          <w:color w:val="00B050"/>
+        </w:rPr>
         <w:t>окон</w:t>
       </w:r>
       <w:proofErr w:type="spellEnd"/>
       <w:r>
+        <w:rPr>
+          <w:color w:val="00B050"/>
+        </w:rPr>
         <w:t xml:space="preserve"> (в </w:t>
       </w:r>
       <w:proofErr w:type="spellStart"/>
       <w:r>
+        <w:rPr>
+          <w:color w:val="00B050"/>
+        </w:rPr>
         <w:t>скрытых</w:t>
       </w:r>
       <w:proofErr w:type="spellEnd"/>
       <w:r>
-        <w:t xml:space="preserve"> </w:t>
-      </w:r>
-      <w:proofErr w:type="spellStart"/>
-      <w:r>
+        <w:rPr>
+          <w:color w:val="00B050"/>
+        </w:rPr>
+        <w:t xml:space="preserve"> </w:t>
+      </w:r>
+      <w:proofErr w:type="spellStart"/>
+      <w:r>
+        <w:rPr>
+          <w:color w:val="00B050"/>
+        </w:rPr>
         <w:t>слоях</w:t>
       </w:r>
       <w:proofErr w:type="spellEnd"/>
       <w:r>
+        <w:rPr>
+          <w:color w:val="00B050"/>
+        </w:rPr>
         <w:t xml:space="preserve"> макета </w:t>
       </w:r>
       <w:proofErr w:type="spellStart"/>
       <w:r>
+        <w:rPr>
+          <w:color w:val="00B050"/>
+        </w:rPr>
         <w:t>или</w:t>
       </w:r>
       <w:proofErr w:type="spellEnd"/>
       <w:r>
-        <w:t xml:space="preserve"> </w:t>
-      </w:r>
-      <w:proofErr w:type="spellStart"/>
-      <w:r>
+        <w:rPr>
+          <w:color w:val="00B050"/>
+        </w:rPr>
+        <w:t xml:space="preserve"> </w:t>
+      </w:r>
+      <w:proofErr w:type="spellStart"/>
+      <w:r>
+        <w:rPr>
+          <w:color w:val="00B050"/>
+        </w:rPr>
         <w:t>отдельным</w:t>
       </w:r>
       <w:proofErr w:type="spellEnd"/>
       <w:r>
+        <w:rPr>
+          <w:color w:val="00B050"/>
+        </w:rPr>
         <w:t xml:space="preserve"> файлом), верстка </w:t>
       </w:r>
       <w:proofErr w:type="spellStart"/>
       <w:r>
+        <w:rPr>
+          <w:color w:val="00B050"/>
+        </w:rPr>
         <w:t>должна</w:t>
       </w:r>
       <w:proofErr w:type="spellEnd"/>
       <w:r>
-        <w:t xml:space="preserve"> </w:t>
-      </w:r>
-      <w:proofErr w:type="spellStart"/>
-      <w:r>
+        <w:rPr>
+          <w:color w:val="00B050"/>
+        </w:rPr>
+        <w:t xml:space="preserve"> </w:t>
+      </w:r>
+      <w:proofErr w:type="spellStart"/>
+      <w:r>
+        <w:rPr>
+          <w:color w:val="00B050"/>
+        </w:rPr>
         <w:t>соответствовать</w:t>
       </w:r>
       <w:proofErr w:type="spellEnd"/>
       <w:r>
-        <w:t xml:space="preserve"> </w:t>
-      </w:r>
-      <w:proofErr w:type="spellStart"/>
-      <w:r>
+        <w:rPr>
+          <w:color w:val="00B050"/>
+        </w:rPr>
+        <w:t xml:space="preserve"> </w:t>
+      </w:r>
+      <w:proofErr w:type="spellStart"/>
+      <w:r>
+        <w:rPr>
+          <w:color w:val="00B050"/>
+        </w:rPr>
         <w:t>задумке</w:t>
       </w:r>
       <w:proofErr w:type="spellEnd"/>
       <w:r>
+        <w:rPr>
+          <w:color w:val="00B050"/>
+        </w:rPr>
         <w:t xml:space="preserve"> дизайнера. </w:t>
       </w:r>
       <w:proofErr w:type="spellStart"/>
       <w:r>
+        <w:rPr>
+          <w:color w:val="00B050"/>
+        </w:rPr>
         <w:t>Если</w:t>
       </w:r>
       <w:proofErr w:type="spellEnd"/>
       <w:r>
+        <w:rPr>
+          <w:color w:val="00B050"/>
+        </w:rPr>
         <w:t xml:space="preserve"> макета </w:t>
       </w:r>
       <w:proofErr w:type="spellStart"/>
       <w:r>
+        <w:rPr>
+          <w:color w:val="00B050"/>
+        </w:rPr>
         <w:t>нет</w:t>
       </w:r>
       <w:proofErr w:type="spellEnd"/>
       <w:r>
+        <w:rPr>
+          <w:color w:val="00B050"/>
+        </w:rPr>
         <w:t xml:space="preserve">, но </w:t>
       </w:r>
       <w:proofErr w:type="spellStart"/>
       <w:r>
+        <w:rPr>
+          <w:color w:val="00B050"/>
+        </w:rPr>
         <w:t>есть</w:t>
       </w:r>
       <w:proofErr w:type="spellEnd"/>
       <w:r>
+        <w:rPr>
+          <w:color w:val="00B050"/>
+        </w:rPr>
         <w:t xml:space="preserve"> кнопки </w:t>
       </w:r>
       <w:proofErr w:type="spellStart"/>
       <w:r>
+        <w:rPr>
+          <w:color w:val="00B050"/>
+        </w:rPr>
         <w:t>или</w:t>
       </w:r>
       <w:proofErr w:type="spellEnd"/>
       <w:r>
-        <w:t xml:space="preserve"> </w:t>
-      </w:r>
-      <w:proofErr w:type="spellStart"/>
-      <w:r>
+        <w:rPr>
+          <w:color w:val="00B050"/>
+        </w:rPr>
+        <w:t xml:space="preserve"> </w:t>
+      </w:r>
+      <w:proofErr w:type="spellStart"/>
+      <w:r>
+        <w:rPr>
+          <w:color w:val="00B050"/>
+        </w:rPr>
         <w:t>ссылки</w:t>
       </w:r>
       <w:proofErr w:type="spellEnd"/>
       <w:r>
-        <w:t xml:space="preserve"> </w:t>
-      </w:r>
-      <w:proofErr w:type="spellStart"/>
-      <w:r>
+        <w:rPr>
+          <w:color w:val="00B050"/>
+        </w:rPr>
+        <w:t xml:space="preserve"> </w:t>
+      </w:r>
+      <w:proofErr w:type="spellStart"/>
+      <w:r>
+        <w:rPr>
+          <w:color w:val="00B050"/>
+        </w:rPr>
         <w:t>которые</w:t>
       </w:r>
       <w:proofErr w:type="spellEnd"/>
       <w:r>
-        <w:t xml:space="preserve"> </w:t>
-      </w:r>
-      <w:proofErr w:type="spellStart"/>
-      <w:r>
-        <w:t>предполаг</w:t>
-      </w:r>
-      <w:r>
-        <w:t>ают</w:t>
-      </w:r>
-      <w:proofErr w:type="spellEnd"/>
-      <w:r>
-        <w:t xml:space="preserve"> </w:t>
-      </w:r>
-      <w:proofErr w:type="spellStart"/>
-      <w:r>
+        <w:rPr>
+          <w:color w:val="00B050"/>
+        </w:rPr>
+        <w:t xml:space="preserve"> </w:t>
+      </w:r>
+      <w:proofErr w:type="spellStart"/>
+      <w:r>
+        <w:rPr>
+          <w:color w:val="00B050"/>
+        </w:rPr>
+        <w:t>предполагают</w:t>
+      </w:r>
+      <w:proofErr w:type="spellEnd"/>
+      <w:r>
+        <w:rPr>
+          <w:color w:val="00B050"/>
+        </w:rPr>
+        <w:t xml:space="preserve"> </w:t>
+      </w:r>
+      <w:proofErr w:type="spellStart"/>
+      <w:r>
+        <w:rPr>
+          <w:color w:val="00B050"/>
+        </w:rPr>
         <w:t>открытие</w:t>
       </w:r>
       <w:proofErr w:type="spellEnd"/>
       <w:r>
+        <w:rPr>
+          <w:color w:val="00B050"/>
+        </w:rPr>
         <w:t xml:space="preserve"> модального </w:t>
       </w:r>
       <w:proofErr w:type="spellStart"/>
       <w:r>
+        <w:rPr>
+          <w:color w:val="00B050"/>
+        </w:rPr>
         <w:t>окна</w:t>
       </w:r>
       <w:proofErr w:type="spellEnd"/>
       <w:r>
+        <w:rPr>
+          <w:color w:val="00B050"/>
+        </w:rPr>
         <w:t xml:space="preserve">, то его </w:t>
       </w:r>
       <w:proofErr w:type="spellStart"/>
       <w:r>
+        <w:rPr>
+          <w:color w:val="00B050"/>
+        </w:rPr>
         <w:t>надо</w:t>
       </w:r>
       <w:proofErr w:type="spellEnd"/>
       <w:r>
-        <w:t xml:space="preserve"> </w:t>
-      </w:r>
-      <w:proofErr w:type="spellStart"/>
-      <w:r>
+        <w:rPr>
+          <w:color w:val="00B050"/>
+        </w:rPr>
+        <w:t xml:space="preserve"> </w:t>
+      </w:r>
+      <w:proofErr w:type="spellStart"/>
+      <w:r>
+        <w:rPr>
+          <w:color w:val="00B050"/>
+        </w:rPr>
         <w:t>стилизовать</w:t>
       </w:r>
       <w:proofErr w:type="spellEnd"/>
       <w:r>
+        <w:rPr>
+          <w:color w:val="00B050"/>
+        </w:rPr>
         <w:t xml:space="preserve"> в тему </w:t>
       </w:r>
       <w:proofErr w:type="spellStart"/>
       <w:r>
+        <w:rPr>
+          <w:color w:val="00B050"/>
+        </w:rPr>
         <w:t>сайта</w:t>
       </w:r>
       <w:proofErr w:type="spellEnd"/>
       <w:r>
+        <w:rPr>
+          <w:color w:val="00B050"/>
+        </w:rPr>
         <w:t xml:space="preserve"> (</w:t>
       </w:r>
       <w:proofErr w:type="spellStart"/>
       <w:r>
+        <w:rPr>
+          <w:color w:val="00B050"/>
+        </w:rPr>
         <w:t>используя</w:t>
       </w:r>
       <w:proofErr w:type="spellEnd"/>
       <w:r>
+        <w:rPr>
+          <w:color w:val="00B050"/>
+        </w:rPr>
         <w:t xml:space="preserve"> те же </w:t>
       </w:r>
       <w:proofErr w:type="spellStart"/>
       <w:r>
+        <w:rPr>
+          <w:color w:val="00B050"/>
+        </w:rPr>
         <w:t>цвета</w:t>
       </w:r>
       <w:proofErr w:type="spellEnd"/>
       <w:r>
+        <w:rPr>
+          <w:color w:val="00B050"/>
+        </w:rPr>
         <w:t xml:space="preserve"> и </w:t>
       </w:r>
       <w:proofErr w:type="spellStart"/>
       <w:r>
+        <w:rPr>
+          <w:color w:val="00B050"/>
+        </w:rPr>
         <w:t>шрифты</w:t>
       </w:r>
       <w:proofErr w:type="spellEnd"/>
       <w:r>
+        <w:rPr>
+          <w:color w:val="00B050"/>
+        </w:rPr>
         <w:t>).</w:t>
       </w:r>
     </w:p>
@@ -8894,12 +9055,14 @@
       <w:pPr>
         <w:rPr>
           <w:b/>
+          <w:color w:val="00B050"/>
         </w:rPr>
       </w:pPr>
       <w:proofErr w:type="spellStart"/>
       <w:r>
         <w:rPr>
           <w:b/>
+          <w:color w:val="00B050"/>
         </w:rPr>
         <w:t>Гео-карты</w:t>
       </w:r>
@@ -8907,104 +9070,176 @@
       <w:r>
         <w:rPr>
           <w:b/>
+          <w:color w:val="00B050"/>
         </w:rPr>
         <w:t xml:space="preserve"> на сайте</w:t>
       </w:r>
     </w:p>
     <w:p>
-      <w:r>
+      <w:pPr>
+        <w:rPr>
+          <w:color w:val="00B050"/>
+        </w:rPr>
+      </w:pPr>
+      <w:r>
+        <w:rPr>
+          <w:color w:val="00B050"/>
+        </w:rPr>
         <w:lastRenderedPageBreak/>
         <w:t xml:space="preserve">Метка с адресом не </w:t>
       </w:r>
       <w:proofErr w:type="spellStart"/>
       <w:r>
+        <w:rPr>
+          <w:color w:val="00B050"/>
+        </w:rPr>
         <w:t>должна</w:t>
       </w:r>
       <w:proofErr w:type="spellEnd"/>
       <w:r>
-        <w:t xml:space="preserve"> </w:t>
-      </w:r>
-      <w:proofErr w:type="spellStart"/>
-      <w:r>
+        <w:rPr>
+          <w:color w:val="00B050"/>
+        </w:rPr>
+        <w:t xml:space="preserve"> </w:t>
+      </w:r>
+      <w:proofErr w:type="spellStart"/>
+      <w:r>
+        <w:rPr>
+          <w:color w:val="00B050"/>
+        </w:rPr>
         <w:t>закрываться</w:t>
       </w:r>
       <w:proofErr w:type="spellEnd"/>
       <w:r>
+        <w:rPr>
+          <w:color w:val="00B050"/>
+        </w:rPr>
         <w:t xml:space="preserve"> другими </w:t>
       </w:r>
       <w:proofErr w:type="spellStart"/>
       <w:r>
+        <w:rPr>
+          <w:color w:val="00B050"/>
+        </w:rPr>
         <w:t>элементами</w:t>
       </w:r>
       <w:proofErr w:type="spellEnd"/>
       <w:r>
+        <w:rPr>
+          <w:color w:val="00B050"/>
+        </w:rPr>
         <w:t xml:space="preserve"> на сайте. Сама карта не </w:t>
       </w:r>
       <w:proofErr w:type="spellStart"/>
       <w:r>
-        <w:t>дол</w:t>
-      </w:r>
-      <w:r>
-        <w:t>жна</w:t>
-      </w:r>
-      <w:proofErr w:type="spellEnd"/>
-      <w:r>
-        <w:t xml:space="preserve"> </w:t>
-      </w:r>
-      <w:proofErr w:type="spellStart"/>
-      <w:r>
+        <w:rPr>
+          <w:color w:val="00B050"/>
+        </w:rPr>
+        <w:t>должна</w:t>
+      </w:r>
+      <w:proofErr w:type="spellEnd"/>
+      <w:r>
+        <w:rPr>
+          <w:color w:val="00B050"/>
+        </w:rPr>
+        <w:t xml:space="preserve"> </w:t>
+      </w:r>
+      <w:proofErr w:type="spellStart"/>
+      <w:r>
+        <w:rPr>
+          <w:color w:val="00B050"/>
+        </w:rPr>
         <w:t>скроллиться</w:t>
       </w:r>
       <w:proofErr w:type="spellEnd"/>
       <w:r>
+        <w:rPr>
+          <w:color w:val="00B050"/>
+        </w:rPr>
         <w:t xml:space="preserve">, </w:t>
       </w:r>
       <w:proofErr w:type="spellStart"/>
       <w:r>
+        <w:rPr>
+          <w:color w:val="00B050"/>
+        </w:rPr>
         <w:t>увеличение</w:t>
       </w:r>
       <w:proofErr w:type="spellEnd"/>
       <w:r>
+        <w:rPr>
+          <w:color w:val="00B050"/>
+        </w:rPr>
         <w:t xml:space="preserve"> / </w:t>
       </w:r>
       <w:proofErr w:type="spellStart"/>
       <w:r>
+        <w:rPr>
+          <w:color w:val="00B050"/>
+        </w:rPr>
         <w:t>уменьшение</w:t>
       </w:r>
       <w:proofErr w:type="spellEnd"/>
       <w:r>
-        <w:t xml:space="preserve"> </w:t>
-      </w:r>
-      <w:proofErr w:type="spellStart"/>
-      <w:r>
+        <w:rPr>
+          <w:color w:val="00B050"/>
+        </w:rPr>
+        <w:t xml:space="preserve"> </w:t>
+      </w:r>
+      <w:proofErr w:type="spellStart"/>
+      <w:r>
+        <w:rPr>
+          <w:color w:val="00B050"/>
+        </w:rPr>
         <w:t>должно</w:t>
       </w:r>
       <w:proofErr w:type="spellEnd"/>
       <w:r>
-        <w:t xml:space="preserve"> </w:t>
-      </w:r>
-      <w:proofErr w:type="spellStart"/>
-      <w:r>
+        <w:rPr>
+          <w:color w:val="00B050"/>
+        </w:rPr>
+        <w:t xml:space="preserve"> </w:t>
+      </w:r>
+      <w:proofErr w:type="spellStart"/>
+      <w:r>
+        <w:rPr>
+          <w:color w:val="00B050"/>
+        </w:rPr>
         <w:t>происходить</w:t>
       </w:r>
       <w:proofErr w:type="spellEnd"/>
       <w:r>
+        <w:rPr>
+          <w:color w:val="00B050"/>
+        </w:rPr>
         <w:t xml:space="preserve"> с </w:t>
       </w:r>
       <w:proofErr w:type="spellStart"/>
       <w:r>
+        <w:rPr>
+          <w:color w:val="00B050"/>
+        </w:rPr>
         <w:t>помощью</w:t>
       </w:r>
       <w:proofErr w:type="spellEnd"/>
       <w:r>
-        <w:t xml:space="preserve"> </w:t>
-      </w:r>
-      <w:proofErr w:type="spellStart"/>
-      <w:r>
+        <w:rPr>
+          <w:color w:val="00B050"/>
+        </w:rPr>
+        <w:t xml:space="preserve"> </w:t>
+      </w:r>
+      <w:proofErr w:type="spellStart"/>
+      <w:r>
+        <w:rPr>
+          <w:color w:val="00B050"/>
+        </w:rPr>
         <w:t>дополнительных</w:t>
       </w:r>
       <w:proofErr w:type="spellEnd"/>
       <w:r>
+        <w:rPr>
+          <w:color w:val="00B050"/>
+        </w:rPr>
         <w:t xml:space="preserve"> кнопок (+ / -).</w:t>
       </w:r>
     </w:p>
@@ -9275,13 +9510,7 @@
         <w:rPr>
           <w:color w:val="00B050"/>
         </w:rPr>
-        <w:t>Та</w:t>
-      </w:r>
-      <w:r>
-        <w:rPr>
-          <w:color w:val="00B050"/>
-        </w:rPr>
-        <w:t>кже</w:t>
+        <w:t>Также</w:t>
       </w:r>
       <w:proofErr w:type="spellEnd"/>
       <w:r>
@@ -9450,8 +9679,8 @@
       <w:pPr>
         <w:pStyle w:val="2"/>
       </w:pPr>
-      <w:bookmarkStart w:id="4" w:name="_2et92p0" w:colFirst="0" w:colLast="0"/>
-      <w:bookmarkEnd w:id="4"/>
+      <w:bookmarkStart w:id="5" w:name="_2et92p0" w:colFirst="0" w:colLast="0"/>
+      <w:bookmarkEnd w:id="5"/>
       <w:proofErr w:type="spellStart"/>
       <w:r>
         <w:rPr>
@@ -9499,12 +9728,14 @@
       <w:pPr>
         <w:rPr>
           <w:b/>
+          <w:color w:val="00B050"/>
         </w:rPr>
       </w:pPr>
       <w:proofErr w:type="spellStart"/>
       <w:r>
         <w:rPr>
           <w:b/>
+          <w:color w:val="00B050"/>
         </w:rPr>
         <w:t>Модальные</w:t>
       </w:r>
@@ -9512,247 +9743,422 @@
       <w:r>
         <w:rPr>
           <w:b/>
-        </w:rPr>
-        <w:t xml:space="preserve"> </w:t>
-      </w:r>
-      <w:proofErr w:type="spellStart"/>
-      <w:r>
-        <w:rPr>
-          <w:b/>
+          <w:color w:val="00B050"/>
+        </w:rPr>
+        <w:t xml:space="preserve"> </w:t>
+      </w:r>
+      <w:proofErr w:type="spellStart"/>
+      <w:r>
+        <w:rPr>
+          <w:b/>
+          <w:color w:val="00B050"/>
         </w:rPr>
         <w:t>окна</w:t>
       </w:r>
       <w:proofErr w:type="spellEnd"/>
     </w:p>
     <w:p>
-      <w:r>
+      <w:pPr>
+        <w:rPr>
+          <w:color w:val="00B050"/>
+        </w:rPr>
+      </w:pPr>
+      <w:r>
+        <w:rPr>
+          <w:color w:val="00B050"/>
+        </w:rPr>
         <w:t xml:space="preserve">Модального </w:t>
       </w:r>
       <w:proofErr w:type="spellStart"/>
       <w:r>
+        <w:rPr>
+          <w:color w:val="00B050"/>
+        </w:rPr>
         <w:t>окна</w:t>
       </w:r>
       <w:proofErr w:type="spellEnd"/>
       <w:r>
-        <w:t xml:space="preserve"> </w:t>
-      </w:r>
-      <w:proofErr w:type="spellStart"/>
-      <w:r>
+        <w:rPr>
+          <w:color w:val="00B050"/>
+        </w:rPr>
+        <w:t xml:space="preserve"> </w:t>
+      </w:r>
+      <w:proofErr w:type="spellStart"/>
+      <w:r>
+        <w:rPr>
+          <w:color w:val="00B050"/>
+        </w:rPr>
         <w:t>нет</w:t>
       </w:r>
       <w:proofErr w:type="spellEnd"/>
       <w:r>
+        <w:rPr>
+          <w:color w:val="00B050"/>
+        </w:rPr>
         <w:t xml:space="preserve"> в </w:t>
       </w:r>
       <w:proofErr w:type="spellStart"/>
       <w:r>
+        <w:rPr>
+          <w:color w:val="00B050"/>
+        </w:rPr>
         <w:t>слоях</w:t>
       </w:r>
       <w:proofErr w:type="spellEnd"/>
       <w:r>
+        <w:rPr>
+          <w:color w:val="00B050"/>
+        </w:rPr>
         <w:t xml:space="preserve"> макета, но его легко </w:t>
       </w:r>
       <w:proofErr w:type="spellStart"/>
       <w:r>
+        <w:rPr>
+          <w:color w:val="00B050"/>
+        </w:rPr>
         <w:t>можно</w:t>
       </w:r>
       <w:proofErr w:type="spellEnd"/>
       <w:r>
-        <w:t xml:space="preserve"> </w:t>
-      </w:r>
-      <w:proofErr w:type="spellStart"/>
-      <w:r>
+        <w:rPr>
+          <w:color w:val="00B050"/>
+        </w:rPr>
+        <w:t xml:space="preserve"> </w:t>
+      </w:r>
+      <w:proofErr w:type="spellStart"/>
+      <w:r>
+        <w:rPr>
+          <w:color w:val="00B050"/>
+        </w:rPr>
         <w:t>сделать</w:t>
       </w:r>
       <w:proofErr w:type="spellEnd"/>
       <w:r>
+        <w:rPr>
+          <w:color w:val="00B050"/>
+        </w:rPr>
         <w:t xml:space="preserve">, взяв за основу </w:t>
       </w:r>
       <w:proofErr w:type="spellStart"/>
       <w:r>
+        <w:rPr>
+          <w:color w:val="00B050"/>
+        </w:rPr>
         <w:t>вёрстку</w:t>
       </w:r>
       <w:proofErr w:type="spellEnd"/>
       <w:r>
-        <w:t xml:space="preserve"> </w:t>
-      </w:r>
-      <w:proofErr w:type="spellStart"/>
-      <w:r>
-        <w:t>фор</w:t>
-      </w:r>
-      <w:r>
-        <w:t>мы</w:t>
-      </w:r>
-      <w:proofErr w:type="spellEnd"/>
-      <w:r>
+        <w:rPr>
+          <w:color w:val="00B050"/>
+        </w:rPr>
+        <w:t xml:space="preserve"> </w:t>
+      </w:r>
+      <w:proofErr w:type="spellStart"/>
+      <w:r>
+        <w:rPr>
+          <w:color w:val="00B050"/>
+        </w:rPr>
+        <w:t>формы</w:t>
+      </w:r>
+      <w:proofErr w:type="spellEnd"/>
+      <w:r>
+        <w:rPr>
+          <w:color w:val="00B050"/>
+        </w:rPr>
         <w:t xml:space="preserve"> с </w:t>
       </w:r>
       <w:proofErr w:type="spellStart"/>
       <w:r>
+        <w:rPr>
+          <w:color w:val="00B050"/>
+        </w:rPr>
         <w:t>главного</w:t>
       </w:r>
       <w:proofErr w:type="spellEnd"/>
       <w:r>
-        <w:t xml:space="preserve"> </w:t>
-      </w:r>
-      <w:proofErr w:type="spellStart"/>
-      <w:r>
+        <w:rPr>
+          <w:color w:val="00B050"/>
+        </w:rPr>
+        <w:t xml:space="preserve"> </w:t>
+      </w:r>
+      <w:proofErr w:type="spellStart"/>
+      <w:r>
+        <w:rPr>
+          <w:color w:val="00B050"/>
+        </w:rPr>
         <w:t>экрана</w:t>
       </w:r>
       <w:proofErr w:type="spellEnd"/>
       <w:r>
+        <w:rPr>
+          <w:color w:val="00B050"/>
+        </w:rPr>
         <w:t xml:space="preserve">. </w:t>
       </w:r>
       <w:proofErr w:type="spellStart"/>
       <w:r>
+        <w:rPr>
+          <w:color w:val="00B050"/>
+        </w:rPr>
         <w:t>Это</w:t>
       </w:r>
       <w:proofErr w:type="spellEnd"/>
       <w:r>
-        <w:t xml:space="preserve"> </w:t>
-      </w:r>
-      <w:proofErr w:type="spellStart"/>
-      <w:r>
+        <w:rPr>
+          <w:color w:val="00B050"/>
+        </w:rPr>
+        <w:t xml:space="preserve"> </w:t>
+      </w:r>
+      <w:proofErr w:type="spellStart"/>
+      <w:r>
+        <w:rPr>
+          <w:color w:val="00B050"/>
+        </w:rPr>
         <w:t>модальное</w:t>
       </w:r>
       <w:proofErr w:type="spellEnd"/>
       <w:r>
-        <w:t xml:space="preserve"> </w:t>
-      </w:r>
-      <w:proofErr w:type="spellStart"/>
-      <w:r>
+        <w:rPr>
+          <w:color w:val="00B050"/>
+        </w:rPr>
+        <w:t xml:space="preserve"> </w:t>
+      </w:r>
+      <w:proofErr w:type="spellStart"/>
+      <w:r>
+        <w:rPr>
+          <w:color w:val="00B050"/>
+        </w:rPr>
         <w:t>окно</w:t>
       </w:r>
       <w:proofErr w:type="spellEnd"/>
       <w:r>
-        <w:t xml:space="preserve"> </w:t>
-      </w:r>
-      <w:proofErr w:type="spellStart"/>
-      <w:r>
+        <w:rPr>
+          <w:color w:val="00B050"/>
+        </w:rPr>
+        <w:t xml:space="preserve"> </w:t>
+      </w:r>
+      <w:proofErr w:type="spellStart"/>
+      <w:r>
+        <w:rPr>
+          <w:color w:val="00B050"/>
+        </w:rPr>
         <w:t>должно</w:t>
       </w:r>
       <w:proofErr w:type="spellEnd"/>
       <w:r>
-        <w:t xml:space="preserve"> </w:t>
-      </w:r>
-      <w:proofErr w:type="spellStart"/>
-      <w:r>
+        <w:rPr>
+          <w:color w:val="00B050"/>
+        </w:rPr>
+        <w:t xml:space="preserve"> </w:t>
+      </w:r>
+      <w:proofErr w:type="spellStart"/>
+      <w:r>
+        <w:rPr>
+          <w:color w:val="00B050"/>
+        </w:rPr>
         <w:t>вызываться</w:t>
       </w:r>
       <w:proofErr w:type="spellEnd"/>
       <w:r>
-        <w:t xml:space="preserve"> </w:t>
-      </w:r>
-      <w:proofErr w:type="spellStart"/>
-      <w:r>
+        <w:rPr>
+          <w:color w:val="00B050"/>
+        </w:rPr>
+        <w:t xml:space="preserve"> </w:t>
+      </w:r>
+      <w:proofErr w:type="spellStart"/>
+      <w:r>
+        <w:rPr>
+          <w:color w:val="00B050"/>
+        </w:rPr>
         <w:t>нажатием</w:t>
       </w:r>
       <w:proofErr w:type="spellEnd"/>
       <w:r>
+        <w:rPr>
+          <w:color w:val="00B050"/>
+        </w:rPr>
         <w:t xml:space="preserve"> на </w:t>
       </w:r>
       <w:proofErr w:type="spellStart"/>
       <w:r>
+        <w:rPr>
+          <w:color w:val="00B050"/>
+        </w:rPr>
         <w:t>ссылки</w:t>
       </w:r>
       <w:proofErr w:type="spellEnd"/>
       <w:r>
+        <w:rPr>
+          <w:color w:val="00B050"/>
+        </w:rPr>
         <w:t xml:space="preserve"> “</w:t>
       </w:r>
       <w:proofErr w:type="spellStart"/>
       <w:r>
+        <w:rPr>
+          <w:color w:val="00B050"/>
+        </w:rPr>
         <w:t>Заказать</w:t>
       </w:r>
       <w:proofErr w:type="spellEnd"/>
       <w:r>
-        <w:t xml:space="preserve"> </w:t>
-      </w:r>
-      <w:proofErr w:type="spellStart"/>
-      <w:r>
+        <w:rPr>
+          <w:color w:val="00B050"/>
+        </w:rPr>
+        <w:t xml:space="preserve"> </w:t>
+      </w:r>
+      <w:proofErr w:type="spellStart"/>
+      <w:r>
+        <w:rPr>
+          <w:color w:val="00B050"/>
+        </w:rPr>
         <w:t>обратный</w:t>
       </w:r>
       <w:proofErr w:type="spellEnd"/>
       <w:r>
-        <w:t xml:space="preserve"> </w:t>
-      </w:r>
-      <w:proofErr w:type="spellStart"/>
-      <w:r>
+        <w:rPr>
+          <w:color w:val="00B050"/>
+        </w:rPr>
+        <w:t xml:space="preserve"> </w:t>
+      </w:r>
+      <w:proofErr w:type="spellStart"/>
+      <w:r>
+        <w:rPr>
+          <w:color w:val="00B050"/>
+        </w:rPr>
         <w:t>звонок</w:t>
       </w:r>
       <w:proofErr w:type="spellEnd"/>
       <w:r>
+        <w:rPr>
+          <w:color w:val="00B050"/>
+        </w:rPr>
         <w:t xml:space="preserve">” (в </w:t>
       </w:r>
       <w:proofErr w:type="spellStart"/>
       <w:r>
+        <w:rPr>
+          <w:color w:val="00B050"/>
+        </w:rPr>
         <w:t>шапке</w:t>
       </w:r>
       <w:proofErr w:type="spellEnd"/>
       <w:r>
+        <w:rPr>
+          <w:color w:val="00B050"/>
+        </w:rPr>
         <w:t xml:space="preserve"> и </w:t>
       </w:r>
       <w:proofErr w:type="spellStart"/>
       <w:r>
+        <w:rPr>
+          <w:color w:val="00B050"/>
+        </w:rPr>
         <w:t>подвале</w:t>
       </w:r>
       <w:proofErr w:type="spellEnd"/>
       <w:r>
-        <w:t xml:space="preserve"> </w:t>
-      </w:r>
-      <w:proofErr w:type="spellStart"/>
-      <w:r>
+        <w:rPr>
+          <w:color w:val="00B050"/>
+        </w:rPr>
+        <w:t xml:space="preserve"> </w:t>
+      </w:r>
+      <w:proofErr w:type="spellStart"/>
+      <w:r>
+        <w:rPr>
+          <w:color w:val="00B050"/>
+        </w:rPr>
         <w:t>сайта</w:t>
       </w:r>
       <w:proofErr w:type="spellEnd"/>
       <w:r>
+        <w:rPr>
+          <w:color w:val="00B050"/>
+        </w:rPr>
         <w:t>) и на кнопки “</w:t>
       </w:r>
       <w:proofErr w:type="spellStart"/>
       <w:r>
+        <w:rPr>
+          <w:color w:val="00B050"/>
+        </w:rPr>
         <w:t>Рассчитать</w:t>
       </w:r>
       <w:proofErr w:type="spellEnd"/>
       <w:r>
-        <w:t xml:space="preserve"> </w:t>
-      </w:r>
-      <w:proofErr w:type="spellStart"/>
-      <w:r>
+        <w:rPr>
+          <w:color w:val="00B050"/>
+        </w:rPr>
+        <w:t xml:space="preserve"> </w:t>
+      </w:r>
+      <w:proofErr w:type="spellStart"/>
+      <w:r>
+        <w:rPr>
+          <w:color w:val="00B050"/>
+        </w:rPr>
         <w:t>стоимость</w:t>
       </w:r>
       <w:proofErr w:type="spellEnd"/>
       <w:r>
+        <w:rPr>
+          <w:color w:val="00B050"/>
+        </w:rPr>
         <w:t>” и “</w:t>
       </w:r>
       <w:proofErr w:type="spellStart"/>
       <w:r>
+        <w:rPr>
+          <w:color w:val="00B050"/>
+        </w:rPr>
         <w:t>Заказать</w:t>
       </w:r>
       <w:proofErr w:type="spellEnd"/>
       <w:r>
-        <w:t xml:space="preserve"> </w:t>
-      </w:r>
-      <w:proofErr w:type="spellStart"/>
-      <w:r>
+        <w:rPr>
+          <w:color w:val="00B050"/>
+        </w:rPr>
+        <w:t xml:space="preserve"> </w:t>
+      </w:r>
+      <w:proofErr w:type="spellStart"/>
+      <w:r>
+        <w:rPr>
+          <w:color w:val="00B050"/>
+        </w:rPr>
         <w:t>макет”в</w:t>
       </w:r>
       <w:proofErr w:type="spellEnd"/>
       <w:r>
-        <w:t xml:space="preserve"> </w:t>
-      </w:r>
-      <w:proofErr w:type="spellStart"/>
-      <w:r>
+        <w:rPr>
+          <w:color w:val="00B050"/>
+        </w:rPr>
+        <w:t xml:space="preserve"> </w:t>
+      </w:r>
+      <w:proofErr w:type="spellStart"/>
+      <w:r>
+        <w:rPr>
+          <w:color w:val="00B050"/>
+        </w:rPr>
         <w:t>секциях</w:t>
       </w:r>
       <w:proofErr w:type="spellEnd"/>
       <w:r>
-        <w:t xml:space="preserve"> </w:t>
-      </w:r>
-      <w:proofErr w:type="spellStart"/>
-      <w:r>
+        <w:rPr>
+          <w:color w:val="00B050"/>
+        </w:rPr>
+        <w:t xml:space="preserve"> </w:t>
+      </w:r>
+      <w:proofErr w:type="spellStart"/>
+      <w:r>
+        <w:rPr>
+          <w:color w:val="00B050"/>
+        </w:rPr>
         <w:t>сайта</w:t>
       </w:r>
       <w:proofErr w:type="spellEnd"/>
       <w:r>
+        <w:rPr>
+          <w:color w:val="00B050"/>
+        </w:rPr>
         <w:t>.</w:t>
       </w:r>
     </w:p>
@@ -9845,13 +10251,7 @@
         <w:rPr>
           <w:color w:val="00B050"/>
         </w:rPr>
-        <w:t>котор</w:t>
-      </w:r>
-      <w:r>
-        <w:rPr>
-          <w:color w:val="00B050"/>
-        </w:rPr>
-        <w:t>ые</w:t>
+        <w:t>которые</w:t>
       </w:r>
       <w:proofErr w:type="spellEnd"/>
       <w:r>
@@ -10134,7 +10534,6 @@
           <w:color w:val="00B050"/>
         </w:rPr>
       </w:pPr>
-      <w:bookmarkStart w:id="5" w:name="_GoBack"/>
       <w:proofErr w:type="spellStart"/>
       <w:r>
         <w:rPr>
@@ -10264,13 +10663,7 @@
         <w:rPr>
           <w:color w:val="00B050"/>
         </w:rPr>
-        <w:t>. Н</w:t>
-      </w:r>
-      <w:r>
-        <w:rPr>
-          <w:color w:val="00B050"/>
-        </w:rPr>
-        <w:t xml:space="preserve">а </w:t>
+        <w:t xml:space="preserve">. На </w:t>
       </w:r>
       <w:proofErr w:type="spellStart"/>
       <w:r>
@@ -10469,7 +10862,6 @@
         <w:t>.</w:t>
       </w:r>
     </w:p>
-    <w:bookmarkEnd w:id="5"/>
     <w:p/>
     <w:p/>
     <w:p/>
@@ -10797,10 +11189,7 @@
       </w:r>
       <w:proofErr w:type="spellEnd"/>
       <w:r>
-        <w:t xml:space="preserve"> проект и не получить</w:t>
-      </w:r>
-      <w:r>
-        <w:t xml:space="preserve"> </w:t>
+        <w:t xml:space="preserve"> проект и не получить </w:t>
       </w:r>
       <w:proofErr w:type="spellStart"/>
       <w:r>
@@ -11013,10 +11402,7 @@
       </w:r>
       <w:proofErr w:type="spellStart"/>
       <w:r>
-        <w:t>двум</w:t>
-      </w:r>
-      <w:r>
-        <w:t>я</w:t>
+        <w:t>двумя</w:t>
       </w:r>
       <w:proofErr w:type="spellEnd"/>
       <w:r>
@@ -11196,10 +11582,7 @@
       </w:r>
       <w:proofErr w:type="spellEnd"/>
       <w:r>
-        <w:t xml:space="preserve"> (в ZIP фор</w:t>
-      </w:r>
-      <w:r>
-        <w:t xml:space="preserve">мате) на </w:t>
+        <w:t xml:space="preserve"> (в ZIP формате) на </w:t>
       </w:r>
       <w:proofErr w:type="spellStart"/>
       <w:r>

</xml_diff>